<commit_message>
Version 1.1: Grammar fixes, recreational stakeholder added and feature tree moved out of document.
</commit_message>
<xml_diff>
--- a/Vision&Scope.docx
+++ b/Vision&Scope.docx
@@ -1884,8 +1884,8 @@
       </w:tblPr>
       <w:tblGrid>
         <w:gridCol w:w="1914"/>
-        <w:gridCol w:w="1311"/>
-        <w:gridCol w:w="4114"/>
+        <w:gridCol w:w="1221"/>
+        <w:gridCol w:w="4204"/>
         <w:gridCol w:w="1403"/>
       </w:tblGrid>
       <w:tr>
@@ -1923,7 +1923,7 @@
         </w:tc>
         <w:tc>
           <w:tcPr>
-            <w:tcW w:w="1311" w:type="dxa"/>
+            <w:tcW w:w="1221" w:type="dxa"/>
             <w:tcBorders>
               <w:top w:val="single" w:sz="12" w:space="0" w:color="auto"/>
               <w:bottom w:val="double" w:sz="12" w:space="0" w:color="auto"/>
@@ -1952,7 +1952,7 @@
         </w:tc>
         <w:tc>
           <w:tcPr>
-            <w:tcW w:w="4114" w:type="dxa"/>
+            <w:tcW w:w="4204" w:type="dxa"/>
             <w:tcBorders>
               <w:top w:val="single" w:sz="12" w:space="0" w:color="auto"/>
               <w:bottom w:val="double" w:sz="12" w:space="0" w:color="auto"/>
@@ -2059,7 +2059,7 @@
         </w:tc>
         <w:tc>
           <w:tcPr>
-            <w:tcW w:w="1311" w:type="dxa"/>
+            <w:tcW w:w="1221" w:type="dxa"/>
             <w:tcBorders>
               <w:top w:val="nil"/>
             </w:tcBorders>
@@ -2093,7 +2093,7 @@
         </w:tc>
         <w:tc>
           <w:tcPr>
-            <w:tcW w:w="4114" w:type="dxa"/>
+            <w:tcW w:w="4204" w:type="dxa"/>
             <w:tcBorders>
               <w:top w:val="nil"/>
             </w:tcBorders>
@@ -2164,11 +2164,19 @@
                 <w:szCs w:val="22"/>
               </w:rPr>
             </w:pPr>
+            <w:r>
+              <w:rPr>
+                <w:rFonts w:ascii="Arial" w:hAnsi="Arial" w:cs="Arial"/>
+                <w:sz w:val="22"/>
+                <w:szCs w:val="22"/>
+              </w:rPr>
+              <w:t>David Askwith</w:t>
+            </w:r>
           </w:p>
         </w:tc>
         <w:tc>
           <w:tcPr>
-            <w:tcW w:w="1311" w:type="dxa"/>
+            <w:tcW w:w="1221" w:type="dxa"/>
             <w:tcBorders>
               <w:bottom w:val="single" w:sz="12" w:space="0" w:color="auto"/>
             </w:tcBorders>
@@ -2182,11 +2190,27 @@
                 <w:szCs w:val="22"/>
               </w:rPr>
             </w:pPr>
+            <w:r>
+              <w:rPr>
+                <w:rFonts w:ascii="Arial" w:hAnsi="Arial" w:cs="Arial"/>
+                <w:sz w:val="22"/>
+                <w:szCs w:val="22"/>
+              </w:rPr>
+              <w:t>11/10</w:t>
+            </w:r>
+            <w:r>
+              <w:rPr>
+                <w:rFonts w:ascii="Arial" w:hAnsi="Arial" w:cs="Arial"/>
+                <w:sz w:val="22"/>
+                <w:szCs w:val="22"/>
+              </w:rPr>
+              <w:t>/17</w:t>
+            </w:r>
           </w:p>
         </w:tc>
         <w:tc>
           <w:tcPr>
-            <w:tcW w:w="4114" w:type="dxa"/>
+            <w:tcW w:w="4204" w:type="dxa"/>
             <w:tcBorders>
               <w:bottom w:val="single" w:sz="12" w:space="0" w:color="auto"/>
             </w:tcBorders>
@@ -2200,6 +2224,22 @@
                 <w:szCs w:val="22"/>
               </w:rPr>
             </w:pPr>
+            <w:r>
+              <w:rPr>
+                <w:rFonts w:ascii="Arial" w:hAnsi="Arial" w:cs="Arial"/>
+                <w:sz w:val="22"/>
+                <w:szCs w:val="22"/>
+              </w:rPr>
+              <w:t>Grammar fixes</w:t>
+            </w:r>
+            <w:r>
+              <w:rPr>
+                <w:rFonts w:ascii="Arial" w:hAnsi="Arial" w:cs="Arial"/>
+                <w:sz w:val="22"/>
+                <w:szCs w:val="22"/>
+              </w:rPr>
+              <w:t>, recreational stakeholder added, and feature tree moved out of document.</w:t>
+            </w:r>
           </w:p>
         </w:tc>
         <w:tc>
@@ -2218,6 +2258,14 @@
                 <w:szCs w:val="22"/>
               </w:rPr>
             </w:pPr>
+            <w:r>
+              <w:rPr>
+                <w:rFonts w:ascii="Arial" w:hAnsi="Arial" w:cs="Arial"/>
+                <w:sz w:val="22"/>
+                <w:szCs w:val="22"/>
+              </w:rPr>
+              <w:t>1.1</w:t>
+            </w:r>
           </w:p>
         </w:tc>
       </w:tr>
@@ -2238,6 +2286,8 @@
           <w:cols w:space="720"/>
         </w:sectPr>
       </w:pPr>
+      <w:bookmarkStart w:id="7" w:name="_GoBack"/>
+      <w:bookmarkEnd w:id="7"/>
     </w:p>
     <w:p>
       <w:pPr>
@@ -2247,7 +2297,7 @@
           <w:szCs w:val="36"/>
         </w:rPr>
       </w:pPr>
-      <w:bookmarkStart w:id="7" w:name="_Toc356192833"/>
+      <w:bookmarkStart w:id="8" w:name="_Toc356192833"/>
       <w:r>
         <w:rPr>
           <w:rFonts w:ascii="Arial" w:hAnsi="Arial" w:cs="Arial"/>
@@ -2256,7 +2306,7 @@
         <w:lastRenderedPageBreak/>
         <w:t>Business Requirements</w:t>
       </w:r>
-      <w:bookmarkEnd w:id="7"/>
+      <w:bookmarkEnd w:id="8"/>
     </w:p>
     <w:p>
       <w:pPr>
@@ -2276,7 +2326,7 @@
           <w:szCs w:val="28"/>
         </w:rPr>
       </w:pPr>
-      <w:bookmarkStart w:id="8" w:name="_Toc356192834"/>
+      <w:bookmarkStart w:id="9" w:name="_Toc356192834"/>
       <w:r>
         <w:rPr>
           <w:rFonts w:ascii="Arial" w:hAnsi="Arial" w:cs="Arial"/>
@@ -2284,7 +2334,7 @@
         </w:rPr>
         <w:t>Background</w:t>
       </w:r>
-      <w:bookmarkEnd w:id="8"/>
+      <w:bookmarkEnd w:id="9"/>
     </w:p>
     <w:p/>
     <w:p>
@@ -2350,7 +2400,7 @@
           <w:i w:val="0"/>
           <w:szCs w:val="22"/>
         </w:rPr>
-        <w:t xml:space="preserve">skis and the waxes </w:t>
+        <w:t xml:space="preserve">skis and waxes </w:t>
       </w:r>
       <w:r>
         <w:rPr>
@@ -2478,7 +2528,15 @@
           <w:i w:val="0"/>
           <w:szCs w:val="22"/>
         </w:rPr>
-        <w:t>se or</w:t>
+        <w:t>ic</w:t>
+      </w:r>
+      <w:r>
+        <w:rPr>
+          <w:rFonts w:cs="Arial"/>
+          <w:i w:val="0"/>
+          <w:szCs w:val="22"/>
+        </w:rPr>
+        <w:t>e or</w:t>
       </w:r>
       <w:r>
         <w:rPr>
@@ -2590,7 +2648,7 @@
           <w:i w:val="0"/>
           <w:szCs w:val="22"/>
         </w:rPr>
-        <w:t>products current products</w:t>
+        <w:t>current products</w:t>
       </w:r>
       <w:r>
         <w:rPr>
@@ -2619,7 +2677,7 @@
           <w:szCs w:val="28"/>
         </w:rPr>
       </w:pPr>
-      <w:bookmarkStart w:id="9" w:name="_Toc356192835"/>
+      <w:bookmarkStart w:id="10" w:name="_Toc356192835"/>
       <w:r>
         <w:rPr>
           <w:rFonts w:ascii="Arial" w:hAnsi="Arial" w:cs="Arial"/>
@@ -2627,7 +2685,7 @@
         </w:rPr>
         <w:t>Business Opportunity</w:t>
       </w:r>
-      <w:bookmarkEnd w:id="9"/>
+      <w:bookmarkEnd w:id="10"/>
     </w:p>
     <w:p>
       <w:pPr>
@@ -2670,15 +2728,47 @@
           <w:i w:val="0"/>
           <w:szCs w:val="22"/>
         </w:rPr>
-        <w:t xml:space="preserve">the way data is recorded </w:t>
-      </w:r>
-      <w:r>
-        <w:rPr>
-          <w:rFonts w:cs="Arial"/>
-          <w:i w:val="0"/>
-          <w:szCs w:val="22"/>
-        </w:rPr>
-        <w:t xml:space="preserve">allowing for </w:t>
+        <w:t>the way data is recorded</w:t>
+      </w:r>
+      <w:r>
+        <w:rPr>
+          <w:rFonts w:cs="Arial"/>
+          <w:i w:val="0"/>
+          <w:szCs w:val="22"/>
+        </w:rPr>
+        <w:t xml:space="preserve"> would</w:t>
+      </w:r>
+      <w:r>
+        <w:rPr>
+          <w:rFonts w:cs="Arial"/>
+          <w:i w:val="0"/>
+          <w:szCs w:val="22"/>
+        </w:rPr>
+        <w:t xml:space="preserve"> </w:t>
+      </w:r>
+      <w:r>
+        <w:rPr>
+          <w:rFonts w:cs="Arial"/>
+          <w:i w:val="0"/>
+          <w:szCs w:val="22"/>
+        </w:rPr>
+        <w:t>allow</w:t>
+      </w:r>
+      <w:r>
+        <w:rPr>
+          <w:rFonts w:cs="Arial"/>
+          <w:i w:val="0"/>
+          <w:szCs w:val="22"/>
+        </w:rPr>
+        <w:t xml:space="preserve"> </w:t>
+      </w:r>
+      <w:r>
+        <w:rPr>
+          <w:rFonts w:cs="Arial"/>
+          <w:i w:val="0"/>
+          <w:szCs w:val="22"/>
+        </w:rPr>
+        <w:t xml:space="preserve">for </w:t>
       </w:r>
       <w:r>
         <w:rPr>
@@ -2710,15 +2800,23 @@
           <w:i w:val="0"/>
           <w:szCs w:val="22"/>
         </w:rPr>
-        <w:t xml:space="preserve"> would </w:t>
-      </w:r>
-      <w:r>
-        <w:rPr>
-          <w:rFonts w:cs="Arial"/>
-          <w:i w:val="0"/>
-          <w:szCs w:val="22"/>
-        </w:rPr>
-        <w:t>decrease the</w:t>
+        <w:t xml:space="preserve">, </w:t>
+      </w:r>
+      <w:r>
+        <w:rPr>
+          <w:rFonts w:cs="Arial"/>
+          <w:i w:val="0"/>
+          <w:szCs w:val="22"/>
+        </w:rPr>
+        <w:t>decrease</w:t>
+      </w:r>
+      <w:r>
+        <w:rPr>
+          <w:rFonts w:cs="Arial"/>
+          <w:i w:val="0"/>
+          <w:szCs w:val="22"/>
+        </w:rPr>
+        <w:t>d</w:t>
       </w:r>
       <w:r>
         <w:rPr>
@@ -2750,7 +2848,23 @@
           <w:i w:val="0"/>
           <w:szCs w:val="22"/>
         </w:rPr>
-        <w:t>increase consistency in</w:t>
+        <w:t>increase</w:t>
+      </w:r>
+      <w:r>
+        <w:rPr>
+          <w:rFonts w:cs="Arial"/>
+          <w:i w:val="0"/>
+          <w:szCs w:val="22"/>
+        </w:rPr>
+        <w:t>d</w:t>
+      </w:r>
+      <w:r>
+        <w:rPr>
+          <w:rFonts w:cs="Arial"/>
+          <w:i w:val="0"/>
+          <w:szCs w:val="22"/>
+        </w:rPr>
+        <w:t xml:space="preserve"> consistency in</w:t>
       </w:r>
       <w:r>
         <w:rPr>
@@ -2782,6 +2896,14 @@
           <w:i w:val="0"/>
           <w:szCs w:val="22"/>
         </w:rPr>
+        <w:t>d</w:t>
+      </w:r>
+      <w:r>
+        <w:rPr>
+          <w:rFonts w:cs="Arial"/>
+          <w:i w:val="0"/>
+          <w:szCs w:val="22"/>
+        </w:rPr>
         <w:t xml:space="preserve"> </w:t>
       </w:r>
       <w:r>
@@ -3008,7 +3130,23 @@
           <w:i w:val="0"/>
           <w:szCs w:val="22"/>
         </w:rPr>
-        <w:t xml:space="preserve"> ski choses</w:t>
+        <w:t xml:space="preserve"> ski cho</w:t>
+      </w:r>
+      <w:r>
+        <w:rPr>
+          <w:rFonts w:cs="Arial"/>
+          <w:i w:val="0"/>
+          <w:szCs w:val="22"/>
+        </w:rPr>
+        <w:t>ic</w:t>
+      </w:r>
+      <w:r>
+        <w:rPr>
+          <w:rFonts w:cs="Arial"/>
+          <w:i w:val="0"/>
+          <w:szCs w:val="22"/>
+        </w:rPr>
+        <w:t>es</w:t>
       </w:r>
       <w:r>
         <w:rPr>
@@ -3213,7 +3351,7 @@
           <w:szCs w:val="28"/>
         </w:rPr>
       </w:pPr>
-      <w:bookmarkStart w:id="10" w:name="_Toc356192836"/>
+      <w:bookmarkStart w:id="11" w:name="_Toc356192836"/>
       <w:r>
         <w:rPr>
           <w:rFonts w:ascii="Arial" w:hAnsi="Arial" w:cs="Arial"/>
@@ -3221,7 +3359,7 @@
         </w:rPr>
         <w:t>Business Objectives</w:t>
       </w:r>
-      <w:bookmarkEnd w:id="10"/>
+      <w:bookmarkEnd w:id="11"/>
     </w:p>
     <w:p/>
     <w:p>
@@ -3520,7 +3658,7 @@
           <w:szCs w:val="28"/>
         </w:rPr>
       </w:pPr>
-      <w:bookmarkStart w:id="11" w:name="_Toc356192837"/>
+      <w:bookmarkStart w:id="12" w:name="_Toc356192837"/>
       <w:r>
         <w:rPr>
           <w:rFonts w:ascii="Arial" w:hAnsi="Arial" w:cs="Arial"/>
@@ -3536,7 +3674,7 @@
         </w:rPr>
         <w:t>Metrics</w:t>
       </w:r>
-      <w:bookmarkEnd w:id="11"/>
+      <w:bookmarkEnd w:id="12"/>
     </w:p>
     <w:p/>
     <w:p>
@@ -3660,7 +3798,7 @@
           <w:szCs w:val="28"/>
         </w:rPr>
       </w:pPr>
-      <w:bookmarkStart w:id="12" w:name="_Toc356192838"/>
+      <w:bookmarkStart w:id="13" w:name="_Toc356192838"/>
       <w:r>
         <w:rPr>
           <w:rFonts w:ascii="Arial" w:hAnsi="Arial" w:cs="Arial"/>
@@ -3668,7 +3806,7 @@
         </w:rPr>
         <w:t>Vision Statement</w:t>
       </w:r>
-      <w:bookmarkEnd w:id="12"/>
+      <w:bookmarkEnd w:id="13"/>
     </w:p>
     <w:p/>
     <w:p>
@@ -3702,7 +3840,7 @@
           <w:i w:val="0"/>
           <w:szCs w:val="22"/>
         </w:rPr>
-        <w:t>ting the Ski T</w:t>
+        <w:t>ting Ski T</w:t>
       </w:r>
       <w:r>
         <w:rPr>
@@ -3851,7 +3989,7 @@
           <w:szCs w:val="28"/>
         </w:rPr>
       </w:pPr>
-      <w:bookmarkStart w:id="13" w:name="_Toc356192839"/>
+      <w:bookmarkStart w:id="14" w:name="_Toc356192839"/>
       <w:r>
         <w:rPr>
           <w:rFonts w:ascii="Arial" w:hAnsi="Arial" w:cs="Arial"/>
@@ -3859,7 +3997,7 @@
         </w:rPr>
         <w:t>Business Risks</w:t>
       </w:r>
-      <w:bookmarkEnd w:id="13"/>
+      <w:bookmarkEnd w:id="14"/>
     </w:p>
     <w:p/>
     <w:p>
@@ -4129,7 +4267,7 @@
           <w:szCs w:val="28"/>
         </w:rPr>
       </w:pPr>
-      <w:bookmarkStart w:id="14" w:name="_Toc356192840"/>
+      <w:bookmarkStart w:id="15" w:name="_Toc356192840"/>
       <w:r>
         <w:rPr>
           <w:rFonts w:ascii="Arial" w:hAnsi="Arial" w:cs="Arial"/>
@@ -4137,7 +4275,7 @@
         </w:rPr>
         <w:t>Business Assumptions and Dependencies</w:t>
       </w:r>
-      <w:bookmarkEnd w:id="14"/>
+      <w:bookmarkEnd w:id="15"/>
     </w:p>
     <w:p>
       <w:pPr>
@@ -4330,7 +4468,7 @@
           <w:szCs w:val="36"/>
         </w:rPr>
       </w:pPr>
-      <w:bookmarkStart w:id="15" w:name="_Toc356192841"/>
+      <w:bookmarkStart w:id="16" w:name="_Toc356192841"/>
       <w:r>
         <w:rPr>
           <w:rFonts w:ascii="Arial" w:hAnsi="Arial" w:cs="Arial"/>
@@ -4338,8 +4476,6 @@
         </w:rPr>
         <w:t>Scope and Limitations</w:t>
       </w:r>
-      <w:bookmarkStart w:id="16" w:name="_GoBack"/>
-      <w:bookmarkEnd w:id="15"/>
       <w:bookmarkEnd w:id="16"/>
     </w:p>
     <w:p/>
@@ -4791,86 +4927,6 @@
           <w:szCs w:val="22"/>
         </w:rPr>
       </w:pPr>
-    </w:p>
-    <w:p>
-      <w:pPr>
-        <w:pStyle w:val="BodyText"/>
-        <w:rPr>
-          <w:rFonts w:cs="Arial"/>
-          <w:i w:val="0"/>
-          <w:szCs w:val="22"/>
-        </w:rPr>
-      </w:pPr>
-      <w:r>
-        <w:rPr>
-          <w:rFonts w:cs="Arial"/>
-          <w:i w:val="0"/>
-          <w:noProof/>
-          <w:szCs w:val="22"/>
-        </w:rPr>
-        <w:drawing>
-          <wp:anchor distT="0" distB="0" distL="114300" distR="114300" simplePos="0" relativeHeight="251658240" behindDoc="0" locked="0" layoutInCell="1" allowOverlap="1">
-            <wp:simplePos x="0" y="0"/>
-            <wp:positionH relativeFrom="margin">
-              <wp:posOffset>243840</wp:posOffset>
-            </wp:positionH>
-            <wp:positionV relativeFrom="paragraph">
-              <wp:posOffset>167640</wp:posOffset>
-            </wp:positionV>
-            <wp:extent cx="5055870" cy="3209290"/>
-            <wp:effectExtent l="0" t="0" r="0" b="0"/>
-            <wp:wrapTopAndBottom/>
-            <wp:docPr id="3" name="Picture 3" descr="C:\Users\dkask\AppData\Local\Microsoft\Windows\INetCache\Content.Word\FeatureTree.png"/>
-            <wp:cNvGraphicFramePr>
-              <a:graphicFrameLocks xmlns:a="http://schemas.openxmlformats.org/drawingml/2006/main" noChangeAspect="1"/>
-            </wp:cNvGraphicFramePr>
-            <a:graphic xmlns:a="http://schemas.openxmlformats.org/drawingml/2006/main">
-              <a:graphicData uri="http://schemas.openxmlformats.org/drawingml/2006/picture">
-                <pic:pic xmlns:pic="http://schemas.openxmlformats.org/drawingml/2006/picture">
-                  <pic:nvPicPr>
-                    <pic:cNvPr id="0" name="Picture 3" descr="C:\Users\dkask\AppData\Local\Microsoft\Windows\INetCache\Content.Word\FeatureTree.png"/>
-                    <pic:cNvPicPr>
-                      <a:picLocks noChangeAspect="1" noChangeArrowheads="1"/>
-                    </pic:cNvPicPr>
-                  </pic:nvPicPr>
-                  <pic:blipFill>
-                    <a:blip r:embed="rId11">
-                      <a:extLst>
-                        <a:ext uri="{28A0092B-C50C-407E-A947-70E740481C1C}">
-                          <a14:useLocalDpi xmlns:a14="http://schemas.microsoft.com/office/drawing/2010/main" val="0"/>
-                        </a:ext>
-                      </a:extLst>
-                    </a:blip>
-                    <a:srcRect/>
-                    <a:stretch>
-                      <a:fillRect/>
-                    </a:stretch>
-                  </pic:blipFill>
-                  <pic:spPr bwMode="auto">
-                    <a:xfrm>
-                      <a:off x="0" y="0"/>
-                      <a:ext cx="5055870" cy="3209290"/>
-                    </a:xfrm>
-                    <a:prstGeom prst="rect">
-                      <a:avLst/>
-                    </a:prstGeom>
-                    <a:noFill/>
-                    <a:ln>
-                      <a:noFill/>
-                    </a:ln>
-                  </pic:spPr>
-                </pic:pic>
-              </a:graphicData>
-            </a:graphic>
-            <wp14:sizeRelH relativeFrom="page">
-              <wp14:pctWidth>0</wp14:pctWidth>
-            </wp14:sizeRelH>
-            <wp14:sizeRelV relativeFrom="page">
-              <wp14:pctHeight>0</wp14:pctHeight>
-            </wp14:sizeRelV>
-          </wp:anchor>
-        </w:drawing>
-      </w:r>
       <w:r>
         <w:rPr>
           <w:noProof/>
@@ -4994,7 +5050,6 @@
           <w:rFonts w:ascii="Arial" w:hAnsi="Arial" w:cs="Arial"/>
           <w:szCs w:val="28"/>
         </w:rPr>
-        <w:lastRenderedPageBreak/>
         <w:t>Scope of Initial</w:t>
       </w:r>
       <w:r>
@@ -5878,6 +5933,7 @@
                 <w:sz w:val="22"/>
                 <w:szCs w:val="22"/>
               </w:rPr>
+              <w:lastRenderedPageBreak/>
               <w:t>FE-6</w:t>
             </w:r>
             <w:r>
@@ -6705,6 +6761,14 @@
                 <w:sz w:val="22"/>
                 <w:szCs w:val="22"/>
               </w:rPr>
+              <w:t xml:space="preserve">Competitive </w:t>
+            </w:r>
+            <w:r>
+              <w:rPr>
+                <w:rFonts w:cs="Arial"/>
+                <w:sz w:val="22"/>
+                <w:szCs w:val="22"/>
+              </w:rPr>
               <w:t>Athletes</w:t>
             </w:r>
           </w:p>
@@ -6801,6 +6865,14 @@
               </w:rPr>
               <w:t>Easier recording for testing and easy review of previous tests</w:t>
             </w:r>
+            <w:r>
+              <w:rPr>
+                <w:rFonts w:cs="Arial"/>
+                <w:sz w:val="22"/>
+                <w:szCs w:val="22"/>
+              </w:rPr>
+              <w:t>. Increased accuracy for ski and wax selection.</w:t>
+            </w:r>
           </w:p>
         </w:tc>
         <w:tc>
@@ -6828,6 +6900,208 @@
               <w:t>User-friendly</w:t>
             </w:r>
           </w:p>
+          <w:p>
+            <w:pPr>
+              <w:pStyle w:val="TableTextsmall"/>
+              <w:rPr>
+                <w:rFonts w:cs="Arial"/>
+                <w:sz w:val="22"/>
+                <w:szCs w:val="22"/>
+              </w:rPr>
+            </w:pPr>
+          </w:p>
+        </w:tc>
+      </w:tr>
+      <w:tr>
+        <w:tc>
+          <w:tcPr>
+            <w:tcW w:w="1548" w:type="dxa"/>
+            <w:tcBorders>
+              <w:top w:val="nil"/>
+            </w:tcBorders>
+          </w:tcPr>
+          <w:p>
+            <w:pPr>
+              <w:pStyle w:val="TableTextsmall"/>
+              <w:rPr>
+                <w:rFonts w:cs="Arial"/>
+                <w:sz w:val="22"/>
+                <w:szCs w:val="22"/>
+              </w:rPr>
+            </w:pPr>
+            <w:r>
+              <w:rPr>
+                <w:rFonts w:cs="Arial"/>
+                <w:sz w:val="22"/>
+                <w:szCs w:val="22"/>
+              </w:rPr>
+              <w:t>Recreational</w:t>
+            </w:r>
+          </w:p>
+          <w:p>
+            <w:pPr>
+              <w:pStyle w:val="TableTextsmall"/>
+              <w:rPr>
+                <w:rFonts w:cs="Arial"/>
+                <w:sz w:val="22"/>
+                <w:szCs w:val="22"/>
+              </w:rPr>
+            </w:pPr>
+            <w:r>
+              <w:rPr>
+                <w:rFonts w:cs="Arial"/>
+                <w:sz w:val="22"/>
+                <w:szCs w:val="22"/>
+              </w:rPr>
+              <w:t>Athletes</w:t>
+            </w:r>
+          </w:p>
+        </w:tc>
+        <w:tc>
+          <w:tcPr>
+            <w:tcW w:w="1767" w:type="dxa"/>
+            <w:tcBorders>
+              <w:top w:val="nil"/>
+            </w:tcBorders>
+          </w:tcPr>
+          <w:p>
+            <w:pPr>
+              <w:pStyle w:val="TableTextsmall"/>
+              <w:rPr>
+                <w:rFonts w:cs="Arial"/>
+                <w:sz w:val="22"/>
+                <w:szCs w:val="22"/>
+              </w:rPr>
+            </w:pPr>
+            <w:r>
+              <w:rPr>
+                <w:rFonts w:cs="Arial"/>
+                <w:sz w:val="22"/>
+                <w:szCs w:val="22"/>
+              </w:rPr>
+              <w:t>Increased enjoyment due to better ski and wax selection</w:t>
+            </w:r>
+          </w:p>
+        </w:tc>
+        <w:tc>
+          <w:tcPr>
+            <w:tcW w:w="1743" w:type="dxa"/>
+            <w:tcBorders>
+              <w:top w:val="nil"/>
+            </w:tcBorders>
+          </w:tcPr>
+          <w:p>
+            <w:pPr>
+              <w:pStyle w:val="TableTextsmall"/>
+              <w:rPr>
+                <w:rFonts w:cs="Arial"/>
+                <w:sz w:val="22"/>
+                <w:szCs w:val="22"/>
+              </w:rPr>
+            </w:pPr>
+            <w:r>
+              <w:rPr>
+                <w:rFonts w:cs="Arial"/>
+                <w:sz w:val="22"/>
+                <w:szCs w:val="22"/>
+              </w:rPr>
+              <w:t>Receptive, but expect</w:t>
+            </w:r>
+            <w:r>
+              <w:rPr>
+                <w:rFonts w:cs="Arial"/>
+                <w:sz w:val="22"/>
+                <w:szCs w:val="22"/>
+              </w:rPr>
+              <w:t>s</w:t>
+            </w:r>
+            <w:r>
+              <w:rPr>
+                <w:rFonts w:cs="Arial"/>
+                <w:sz w:val="22"/>
+                <w:szCs w:val="22"/>
+              </w:rPr>
+              <w:t xml:space="preserve"> ease of use</w:t>
+            </w:r>
+          </w:p>
+        </w:tc>
+        <w:tc>
+          <w:tcPr>
+            <w:tcW w:w="2340" w:type="dxa"/>
+            <w:tcBorders>
+              <w:top w:val="nil"/>
+            </w:tcBorders>
+          </w:tcPr>
+          <w:p>
+            <w:pPr>
+              <w:pStyle w:val="TableTextsmall"/>
+              <w:rPr>
+                <w:rFonts w:cs="Arial"/>
+                <w:sz w:val="22"/>
+                <w:szCs w:val="22"/>
+              </w:rPr>
+            </w:pPr>
+            <w:r>
+              <w:rPr>
+                <w:rFonts w:cs="Arial"/>
+                <w:sz w:val="22"/>
+                <w:szCs w:val="22"/>
+              </w:rPr>
+              <w:t>Increased accuracy for ski</w:t>
+            </w:r>
+            <w:r>
+              <w:rPr>
+                <w:rFonts w:cs="Arial"/>
+                <w:sz w:val="22"/>
+                <w:szCs w:val="22"/>
+              </w:rPr>
+              <w:t xml:space="preserve"> </w:t>
+            </w:r>
+            <w:r>
+              <w:rPr>
+                <w:rFonts w:cs="Arial"/>
+                <w:sz w:val="22"/>
+                <w:szCs w:val="22"/>
+              </w:rPr>
+              <w:t>and wax selection.</w:t>
+            </w:r>
+          </w:p>
+        </w:tc>
+        <w:tc>
+          <w:tcPr>
+            <w:tcW w:w="1710" w:type="dxa"/>
+            <w:tcBorders>
+              <w:top w:val="nil"/>
+            </w:tcBorders>
+          </w:tcPr>
+          <w:p>
+            <w:pPr>
+              <w:pStyle w:val="TableTextsmall"/>
+              <w:rPr>
+                <w:rFonts w:cs="Arial"/>
+                <w:sz w:val="22"/>
+                <w:szCs w:val="22"/>
+              </w:rPr>
+            </w:pPr>
+            <w:r>
+              <w:rPr>
+                <w:rFonts w:cs="Arial"/>
+                <w:sz w:val="22"/>
+                <w:szCs w:val="22"/>
+              </w:rPr>
+              <w:t>User-friendly</w:t>
+            </w:r>
+          </w:p>
+          <w:p>
+            <w:pPr>
+              <w:pStyle w:val="TableTextsmall"/>
+              <w:rPr>
+                <w:rFonts w:cs="Arial"/>
+                <w:sz w:val="22"/>
+                <w:szCs w:val="22"/>
+              </w:rPr>
+            </w:pPr>
+          </w:p>
         </w:tc>
       </w:tr>
       <w:tr>
@@ -6896,39 +7170,7 @@
                 <w:sz w:val="22"/>
                 <w:szCs w:val="22"/>
               </w:rPr>
-              <w:t>Slightly resistant</w:t>
-            </w:r>
-            <w:r>
-              <w:rPr>
-                <w:rFonts w:cs="Arial"/>
-                <w:sz w:val="22"/>
-                <w:szCs w:val="22"/>
-              </w:rPr>
-              <w:t xml:space="preserve"> due to possibility</w:t>
-            </w:r>
-            <w:r>
-              <w:rPr>
-                <w:rFonts w:cs="Arial"/>
-                <w:sz w:val="22"/>
-                <w:szCs w:val="22"/>
-              </w:rPr>
-              <w:t xml:space="preserve"> </w:t>
-            </w:r>
-            <w:r>
-              <w:rPr>
-                <w:rFonts w:cs="Arial"/>
-                <w:sz w:val="22"/>
-                <w:szCs w:val="22"/>
-              </w:rPr>
-              <w:t>of</w:t>
-            </w:r>
-            <w:r>
-              <w:rPr>
-                <w:rFonts w:cs="Arial"/>
-                <w:sz w:val="22"/>
-                <w:szCs w:val="22"/>
-              </w:rPr>
-              <w:t xml:space="preserve"> previously implemented systems</w:t>
+              <w:t>Slightly resistant due to possibility of previously implemented systems</w:t>
             </w:r>
           </w:p>
         </w:tc>
@@ -7007,7 +7249,6 @@
                 <w:sz w:val="22"/>
                 <w:szCs w:val="22"/>
               </w:rPr>
-              <w:lastRenderedPageBreak/>
               <w:t>Coaches</w:t>
             </w:r>
           </w:p>
@@ -7133,15 +7374,7 @@
                 <w:sz w:val="22"/>
                 <w:szCs w:val="22"/>
               </w:rPr>
-              <w:t>Wax Companies</w:t>
-            </w:r>
-            <w:r>
-              <w:rPr>
-                <w:rFonts w:cs="Arial"/>
-                <w:sz w:val="22"/>
-                <w:szCs w:val="22"/>
-              </w:rPr>
-              <w:t>/ Ski Companies</w:t>
+              <w:t>Wax Companies/ Ski Companies</w:t>
             </w:r>
           </w:p>
         </w:tc>
@@ -7172,15 +7405,7 @@
                 <w:sz w:val="22"/>
                 <w:szCs w:val="22"/>
               </w:rPr>
-              <w:t>n of their waxes</w:t>
-            </w:r>
-            <w:r>
-              <w:rPr>
-                <w:rFonts w:cs="Arial"/>
-                <w:sz w:val="22"/>
-                <w:szCs w:val="22"/>
-              </w:rPr>
-              <w:t xml:space="preserve"> or skis</w:t>
+              <w:t>n of their waxes or skis</w:t>
             </w:r>
           </w:p>
         </w:tc>
@@ -7255,6 +7480,60 @@
         </w:tc>
       </w:tr>
     </w:tbl>
+    <w:p>
+      <w:pPr>
+        <w:rPr>
+          <w:rFonts w:ascii="Arial" w:hAnsi="Arial" w:cs="Arial"/>
+          <w:sz w:val="22"/>
+          <w:szCs w:val="22"/>
+        </w:rPr>
+      </w:pPr>
+    </w:p>
+    <w:p>
+      <w:pPr>
+        <w:rPr>
+          <w:rFonts w:ascii="Arial" w:hAnsi="Arial" w:cs="Arial"/>
+          <w:sz w:val="22"/>
+          <w:szCs w:val="22"/>
+        </w:rPr>
+      </w:pPr>
+    </w:p>
+    <w:p>
+      <w:pPr>
+        <w:rPr>
+          <w:rFonts w:ascii="Arial" w:hAnsi="Arial" w:cs="Arial"/>
+          <w:sz w:val="22"/>
+          <w:szCs w:val="22"/>
+        </w:rPr>
+      </w:pPr>
+    </w:p>
+    <w:p>
+      <w:pPr>
+        <w:rPr>
+          <w:rFonts w:ascii="Arial" w:hAnsi="Arial" w:cs="Arial"/>
+          <w:sz w:val="22"/>
+          <w:szCs w:val="22"/>
+        </w:rPr>
+      </w:pPr>
+    </w:p>
+    <w:p>
+      <w:pPr>
+        <w:rPr>
+          <w:rFonts w:ascii="Arial" w:hAnsi="Arial" w:cs="Arial"/>
+          <w:sz w:val="22"/>
+          <w:szCs w:val="22"/>
+        </w:rPr>
+      </w:pPr>
+    </w:p>
+    <w:p>
+      <w:pPr>
+        <w:rPr>
+          <w:rFonts w:ascii="Arial" w:hAnsi="Arial" w:cs="Arial"/>
+          <w:sz w:val="22"/>
+          <w:szCs w:val="22"/>
+        </w:rPr>
+      </w:pPr>
+    </w:p>
     <w:p>
       <w:pPr>
         <w:rPr>
@@ -7979,7 +8258,23 @@
           <w:i w:val="0"/>
           <w:szCs w:val="22"/>
         </w:rPr>
-        <w:t xml:space="preserve">With the initial release documentation will need to be provided to aid users in the use of the application. The webserver purchased for hosting the application will need to be configured in a way that it can scale to a larger user base and amount of data. </w:t>
+        <w:t>With the initial release</w:t>
+      </w:r>
+      <w:r>
+        <w:rPr>
+          <w:rFonts w:cs="Arial"/>
+          <w:i w:val="0"/>
+          <w:szCs w:val="22"/>
+        </w:rPr>
+        <w:t>,</w:t>
+      </w:r>
+      <w:r>
+        <w:rPr>
+          <w:rFonts w:cs="Arial"/>
+          <w:i w:val="0"/>
+          <w:szCs w:val="22"/>
+        </w:rPr>
+        <w:t xml:space="preserve"> documentation will need to be provided to aid users in the use of the application. The webserver purchased for hosting the application will need to be configured in a way that it can scale to a larger user base and amount of data. </w:t>
       </w:r>
       <w:r>
         <w:rPr>
@@ -10492,7 +10787,7 @@
 </file>
 
 <file path=customXml/itemProps1.xml><?xml version="1.0" encoding="utf-8"?>
-<ds:datastoreItem xmlns:ds="http://schemas.openxmlformats.org/officeDocument/2006/customXml" ds:itemID="{C9B390A4-2922-4123-B4A7-4BE26C93F99D}">
+<ds:datastoreItem xmlns:ds="http://schemas.openxmlformats.org/officeDocument/2006/customXml" ds:itemID="{3BAA92AD-A227-48E5-9EE8-91574B6752A9}">
   <ds:schemaRefs>
     <ds:schemaRef ds:uri="http://schemas.openxmlformats.org/officeDocument/2006/bibliography"/>
   </ds:schemaRefs>

</xml_diff>